<commit_message>
Added notes and paper-abstract
</commit_message>
<xml_diff>
--- a/Papers/st/paper-abstract.docx
+++ b/Papers/st/paper-abstract.docx
@@ -26,8 +26,6 @@
         </w:rPr>
         <w:t>Implementation of Augmented Reality and Virtual Reality in Different Fields</w:t>
       </w:r>
-      <w:bookmarkStart w:id="1" w:name="_GoBack"/>
-      <w:bookmarkEnd w:id="1"/>
     </w:p>
     <w:p>
       <w:pPr>
@@ -228,6 +226,17 @@
         </w:rPr>
         <w:t xml:space="preserve"> </w:t>
       </w:r>
+      <w:r>
+        <w:rPr>
+          <w:rFonts w:hint="default" w:ascii="Times New Roman" w:hAnsi="Times New Roman" w:eastAsia="SimSun" w:cs="Times New Roman"/>
+          <w:sz w:val="28"/>
+          <w:szCs w:val="28"/>
+          <w:lang w:val="en-US"/>
+        </w:rPr>
+        <w:t xml:space="preserve">of </w:t>
+      </w:r>
+      <w:bookmarkStart w:id="1" w:name="_GoBack"/>
+      <w:bookmarkEnd w:id="1"/>
       <w:r>
         <w:rPr>
           <w:rFonts w:hint="default" w:ascii="Times New Roman" w:hAnsi="Times New Roman" w:eastAsia="SimSun" w:cs="Times New Roman"/>
@@ -742,12 +751,13 @@
           <w:szCs w:val="32"/>
           <w:lang w:val="en-US"/>
         </w:rPr>
-        <w:t>References</w:t>
+        <w:t>Keywords:</w:t>
       </w:r>
     </w:p>
     <w:p>
       <w:pPr>
         <w:numPr>
+          <w:ilvl w:val="0"/>
           <w:numId w:val="0"/>
         </w:numPr>
         <w:rPr>
@@ -779,7 +789,7 @@
       </w:pPr>
       <w:r>
         <w:rPr>
-          <w:rFonts w:hint="default" w:ascii="Times New Roman" w:hAnsi="Times New Roman" w:eastAsia="SimSun"/>
+          <w:rFonts w:hint="default" w:ascii="Times New Roman" w:hAnsi="Times New Roman" w:eastAsia="SimSun" w:cs="Times New Roman"/>
           <w:b w:val="0"/>
           <w:bCs w:val="0"/>
           <w:sz w:val="24"/>
@@ -787,56 +797,7 @@
           <w:vertAlign w:val="baseline"/>
           <w:lang w:val="en-US"/>
         </w:rPr>
-        <w:fldChar w:fldCharType="begin"/>
-      </w:r>
-      <w:r>
-        <w:rPr>
-          <w:rFonts w:hint="default" w:ascii="Times New Roman" w:hAnsi="Times New Roman" w:eastAsia="SimSun"/>
-          <w:b w:val="0"/>
-          <w:bCs w:val="0"/>
-          <w:sz w:val="24"/>
-          <w:szCs w:val="24"/>
-          <w:vertAlign w:val="baseline"/>
-          <w:lang w:val="en-US"/>
-        </w:rPr>
-        <w:instrText xml:space="preserve"> HYPERLINK "https://en.wikipedia.org" </w:instrText>
-      </w:r>
-      <w:r>
-        <w:rPr>
-          <w:rFonts w:hint="default" w:ascii="Times New Roman" w:hAnsi="Times New Roman" w:eastAsia="SimSun"/>
-          <w:b w:val="0"/>
-          <w:bCs w:val="0"/>
-          <w:sz w:val="24"/>
-          <w:szCs w:val="24"/>
-          <w:vertAlign w:val="baseline"/>
-          <w:lang w:val="en-US"/>
-        </w:rPr>
-        <w:fldChar w:fldCharType="separate"/>
-      </w:r>
-      <w:r>
-        <w:rPr>
-          <w:rStyle w:val="8"/>
-          <w:rFonts w:hint="default" w:ascii="Times New Roman" w:hAnsi="Times New Roman" w:eastAsia="SimSun"/>
-          <w:b w:val="0"/>
-          <w:bCs w:val="0"/>
-          <w:sz w:val="24"/>
-          <w:szCs w:val="24"/>
-          <w:vertAlign w:val="baseline"/>
-          <w:lang w:val="en-US"/>
-        </w:rPr>
-        <w:t>https://en.wikipedia.org</w:t>
-      </w:r>
-      <w:r>
-        <w:rPr>
-          <w:rFonts w:hint="default" w:ascii="Times New Roman" w:hAnsi="Times New Roman" w:eastAsia="SimSun"/>
-          <w:b w:val="0"/>
-          <w:bCs w:val="0"/>
-          <w:sz w:val="24"/>
-          <w:szCs w:val="24"/>
-          <w:vertAlign w:val="baseline"/>
-          <w:lang w:val="en-US"/>
-        </w:rPr>
-        <w:fldChar w:fldCharType="end"/>
+        <w:t xml:space="preserve">Artificial Intelligence </w:t>
       </w:r>
     </w:p>
     <w:p>
@@ -857,7 +818,7 @@
       </w:pPr>
       <w:r>
         <w:rPr>
-          <w:rFonts w:hint="default" w:ascii="Times New Roman" w:hAnsi="Times New Roman" w:eastAsia="SimSun"/>
+          <w:rFonts w:hint="default" w:ascii="Times New Roman" w:hAnsi="Times New Roman" w:eastAsia="SimSun" w:cs="Times New Roman"/>
           <w:b w:val="0"/>
           <w:bCs w:val="0"/>
           <w:sz w:val="24"/>
@@ -865,56 +826,7 @@
           <w:vertAlign w:val="baseline"/>
           <w:lang w:val="en-US"/>
         </w:rPr>
-        <w:fldChar w:fldCharType="begin"/>
-      </w:r>
-      <w:r>
-        <w:rPr>
-          <w:rFonts w:hint="default" w:ascii="Times New Roman" w:hAnsi="Times New Roman" w:eastAsia="SimSun"/>
-          <w:b w:val="0"/>
-          <w:bCs w:val="0"/>
-          <w:sz w:val="24"/>
-          <w:szCs w:val="24"/>
-          <w:vertAlign w:val="baseline"/>
-          <w:lang w:val="en-US"/>
-        </w:rPr>
-        <w:instrText xml:space="preserve"> HYPERLINK "https://www.ibm.com/topics/computer-vision" </w:instrText>
-      </w:r>
-      <w:r>
-        <w:rPr>
-          <w:rFonts w:hint="default" w:ascii="Times New Roman" w:hAnsi="Times New Roman" w:eastAsia="SimSun"/>
-          <w:b w:val="0"/>
-          <w:bCs w:val="0"/>
-          <w:sz w:val="24"/>
-          <w:szCs w:val="24"/>
-          <w:vertAlign w:val="baseline"/>
-          <w:lang w:val="en-US"/>
-        </w:rPr>
-        <w:fldChar w:fldCharType="separate"/>
-      </w:r>
-      <w:r>
-        <w:rPr>
-          <w:rStyle w:val="8"/>
-          <w:rFonts w:hint="default" w:ascii="Times New Roman" w:hAnsi="Times New Roman" w:eastAsia="SimSun"/>
-          <w:b w:val="0"/>
-          <w:bCs w:val="0"/>
-          <w:sz w:val="24"/>
-          <w:szCs w:val="24"/>
-          <w:vertAlign w:val="baseline"/>
-          <w:lang w:val="en-US"/>
-        </w:rPr>
-        <w:t>https://www.ibm.com/topics/computer-vision</w:t>
-      </w:r>
-      <w:r>
-        <w:rPr>
-          <w:rFonts w:hint="default" w:ascii="Times New Roman" w:hAnsi="Times New Roman" w:eastAsia="SimSun"/>
-          <w:b w:val="0"/>
-          <w:bCs w:val="0"/>
-          <w:sz w:val="24"/>
-          <w:szCs w:val="24"/>
-          <w:vertAlign w:val="baseline"/>
-          <w:lang w:val="en-US"/>
-        </w:rPr>
-        <w:fldChar w:fldCharType="end"/>
+        <w:t>Computer Vision</w:t>
       </w:r>
     </w:p>
     <w:p>
@@ -935,7 +847,7 @@
       </w:pPr>
       <w:r>
         <w:rPr>
-          <w:rFonts w:hint="default" w:ascii="Times New Roman" w:hAnsi="Times New Roman" w:eastAsia="SimSun"/>
+          <w:rFonts w:hint="default" w:ascii="Times New Roman" w:hAnsi="Times New Roman" w:eastAsia="SimSun" w:cs="Times New Roman"/>
           <w:b w:val="0"/>
           <w:bCs w:val="0"/>
           <w:sz w:val="24"/>
@@ -943,56 +855,7 @@
           <w:vertAlign w:val="baseline"/>
           <w:lang w:val="en-US"/>
         </w:rPr>
-        <w:fldChar w:fldCharType="begin"/>
-      </w:r>
-      <w:r>
-        <w:rPr>
-          <w:rFonts w:hint="default" w:ascii="Times New Roman" w:hAnsi="Times New Roman" w:eastAsia="SimSun"/>
-          <w:b w:val="0"/>
-          <w:bCs w:val="0"/>
-          <w:sz w:val="24"/>
-          <w:szCs w:val="24"/>
-          <w:vertAlign w:val="baseline"/>
-          <w:lang w:val="en-US"/>
-        </w:rPr>
-        <w:instrText xml:space="preserve"> HYPERLINK "https://spectrum.ieee.org/the-reallife-dangers-of-augmented-reality" </w:instrText>
-      </w:r>
-      <w:r>
-        <w:rPr>
-          <w:rFonts w:hint="default" w:ascii="Times New Roman" w:hAnsi="Times New Roman" w:eastAsia="SimSun"/>
-          <w:b w:val="0"/>
-          <w:bCs w:val="0"/>
-          <w:sz w:val="24"/>
-          <w:szCs w:val="24"/>
-          <w:vertAlign w:val="baseline"/>
-          <w:lang w:val="en-US"/>
-        </w:rPr>
-        <w:fldChar w:fldCharType="separate"/>
-      </w:r>
-      <w:r>
-        <w:rPr>
-          <w:rStyle w:val="8"/>
-          <w:rFonts w:hint="default" w:ascii="Times New Roman" w:hAnsi="Times New Roman" w:eastAsia="SimSun"/>
-          <w:b w:val="0"/>
-          <w:bCs w:val="0"/>
-          <w:sz w:val="24"/>
-          <w:szCs w:val="24"/>
-          <w:vertAlign w:val="baseline"/>
-          <w:lang w:val="en-US"/>
-        </w:rPr>
-        <w:t>https://spectrum.ieee.org/the-reallife-dangers-of-augmented-reality</w:t>
-      </w:r>
-      <w:r>
-        <w:rPr>
-          <w:rFonts w:hint="default" w:ascii="Times New Roman" w:hAnsi="Times New Roman" w:eastAsia="SimSun"/>
-          <w:b w:val="0"/>
-          <w:bCs w:val="0"/>
-          <w:sz w:val="24"/>
-          <w:szCs w:val="24"/>
-          <w:vertAlign w:val="baseline"/>
-          <w:lang w:val="en-US"/>
-        </w:rPr>
-        <w:fldChar w:fldCharType="end"/>
+        <w:t>Augmented Reality</w:t>
       </w:r>
     </w:p>
     <w:p>
@@ -1013,7 +876,7 @@
       </w:pPr>
       <w:r>
         <w:rPr>
-          <w:rFonts w:hint="default" w:ascii="Times New Roman" w:hAnsi="Times New Roman" w:eastAsia="SimSun"/>
+          <w:rFonts w:hint="default" w:ascii="Times New Roman" w:hAnsi="Times New Roman" w:eastAsia="SimSun" w:cs="Times New Roman"/>
           <w:b w:val="0"/>
           <w:bCs w:val="0"/>
           <w:sz w:val="24"/>
@@ -1021,932 +884,8 @@
           <w:vertAlign w:val="baseline"/>
           <w:lang w:val="en-US"/>
         </w:rPr>
-        <w:fldChar w:fldCharType="begin"/>
-      </w:r>
-      <w:r>
-        <w:rPr>
-          <w:rFonts w:hint="default" w:ascii="Times New Roman" w:hAnsi="Times New Roman" w:eastAsia="SimSun"/>
-          <w:b w:val="0"/>
-          <w:bCs w:val="0"/>
-          <w:sz w:val="24"/>
-          <w:szCs w:val="24"/>
-          <w:vertAlign w:val="baseline"/>
-          <w:lang w:val="en-US"/>
-        </w:rPr>
-        <w:instrText xml:space="preserve"> HYPERLINK "https://www.kaggle.com/learn/computer-vision" </w:instrText>
-      </w:r>
-      <w:r>
-        <w:rPr>
-          <w:rFonts w:hint="default" w:ascii="Times New Roman" w:hAnsi="Times New Roman" w:eastAsia="SimSun"/>
-          <w:b w:val="0"/>
-          <w:bCs w:val="0"/>
-          <w:sz w:val="24"/>
-          <w:szCs w:val="24"/>
-          <w:vertAlign w:val="baseline"/>
-          <w:lang w:val="en-US"/>
-        </w:rPr>
-        <w:fldChar w:fldCharType="separate"/>
-      </w:r>
-      <w:r>
-        <w:rPr>
-          <w:rStyle w:val="8"/>
-          <w:rFonts w:hint="default" w:ascii="Times New Roman" w:hAnsi="Times New Roman" w:eastAsia="SimSun"/>
-          <w:b w:val="0"/>
-          <w:bCs w:val="0"/>
-          <w:sz w:val="24"/>
-          <w:szCs w:val="24"/>
-          <w:vertAlign w:val="baseline"/>
-          <w:lang w:val="en-US"/>
-        </w:rPr>
-        <w:t>https://www.kaggle.com/learn/computer-vision</w:t>
-      </w:r>
-      <w:r>
-        <w:rPr>
-          <w:rFonts w:hint="default" w:ascii="Times New Roman" w:hAnsi="Times New Roman" w:eastAsia="SimSun"/>
-          <w:b w:val="0"/>
-          <w:bCs w:val="0"/>
-          <w:sz w:val="24"/>
-          <w:szCs w:val="24"/>
-          <w:vertAlign w:val="baseline"/>
-          <w:lang w:val="en-US"/>
-        </w:rPr>
-        <w:fldChar w:fldCharType="end"/>
-      </w:r>
-    </w:p>
-    <w:p>
-      <w:pPr>
-        <w:numPr>
-          <w:ilvl w:val="0"/>
-          <w:numId w:val="1"/>
-        </w:numPr>
-        <w:rPr>
-          <w:rFonts w:hint="default" w:ascii="Times New Roman" w:hAnsi="Times New Roman" w:eastAsia="SimSun" w:cs="Times New Roman"/>
-          <w:b w:val="0"/>
-          <w:bCs w:val="0"/>
-          <w:sz w:val="24"/>
-          <w:szCs w:val="24"/>
-          <w:vertAlign w:val="baseline"/>
-          <w:lang w:val="en-US"/>
-        </w:rPr>
-      </w:pPr>
-      <w:r>
-        <w:rPr>
-          <w:rFonts w:hint="default" w:ascii="Times New Roman" w:hAnsi="Times New Roman" w:eastAsia="SimSun"/>
-          <w:b w:val="0"/>
-          <w:bCs w:val="0"/>
-          <w:sz w:val="24"/>
-          <w:szCs w:val="24"/>
-          <w:vertAlign w:val="baseline"/>
-          <w:lang w:val="en-US"/>
-        </w:rPr>
-        <w:fldChar w:fldCharType="begin"/>
-      </w:r>
-      <w:r>
-        <w:rPr>
-          <w:rFonts w:hint="default" w:ascii="Times New Roman" w:hAnsi="Times New Roman" w:eastAsia="SimSun"/>
-          <w:b w:val="0"/>
-          <w:bCs w:val="0"/>
-          <w:sz w:val="24"/>
-          <w:szCs w:val="24"/>
-          <w:vertAlign w:val="baseline"/>
-          <w:lang w:val="en-US"/>
-        </w:rPr>
-        <w:instrText xml:space="preserve"> HYPERLINK "https://iopscience.iop.org/article/10.1088/1742-6596/1992/2/022134" </w:instrText>
-      </w:r>
-      <w:r>
-        <w:rPr>
-          <w:rFonts w:hint="default" w:ascii="Times New Roman" w:hAnsi="Times New Roman" w:eastAsia="SimSun"/>
-          <w:b w:val="0"/>
-          <w:bCs w:val="0"/>
-          <w:sz w:val="24"/>
-          <w:szCs w:val="24"/>
-          <w:vertAlign w:val="baseline"/>
-          <w:lang w:val="en-US"/>
-        </w:rPr>
-        <w:fldChar w:fldCharType="separate"/>
-      </w:r>
-      <w:r>
-        <w:rPr>
-          <w:rStyle w:val="8"/>
-          <w:rFonts w:hint="default" w:ascii="Times New Roman" w:hAnsi="Times New Roman" w:eastAsia="SimSun"/>
-          <w:b w:val="0"/>
-          <w:bCs w:val="0"/>
-          <w:sz w:val="24"/>
-          <w:szCs w:val="24"/>
-          <w:vertAlign w:val="baseline"/>
-          <w:lang w:val="en-US"/>
-        </w:rPr>
-        <w:t>Chuanwang Yang and Zemei Liu. Application of Computer Vision In Electronic Commerce,Citation Chuanwang Yang and Zemei Liu 2021 J. Phys.: Conf. Ser. 1992 022134</w:t>
-      </w:r>
-      <w:r>
-        <w:rPr>
-          <w:rFonts w:hint="default" w:ascii="Times New Roman" w:hAnsi="Times New Roman" w:eastAsia="SimSun"/>
-          <w:b w:val="0"/>
-          <w:bCs w:val="0"/>
-          <w:sz w:val="24"/>
-          <w:szCs w:val="24"/>
-          <w:vertAlign w:val="baseline"/>
-          <w:lang w:val="en-US"/>
-        </w:rPr>
-        <w:fldChar w:fldCharType="end"/>
-      </w:r>
-    </w:p>
-    <w:p>
-      <w:pPr>
-        <w:numPr>
-          <w:ilvl w:val="0"/>
-          <w:numId w:val="1"/>
-        </w:numPr>
-        <w:rPr>
-          <w:rFonts w:hint="default" w:ascii="Times New Roman" w:hAnsi="Times New Roman" w:eastAsia="SimSun" w:cs="Times New Roman"/>
-          <w:b w:val="0"/>
-          <w:bCs w:val="0"/>
-          <w:sz w:val="24"/>
-          <w:szCs w:val="24"/>
-          <w:vertAlign w:val="baseline"/>
-          <w:lang w:val="en-US"/>
-        </w:rPr>
-      </w:pPr>
-      <w:r>
-        <w:rPr>
-          <w:rFonts w:hint="default" w:ascii="Times New Roman" w:hAnsi="Times New Roman" w:eastAsia="SimSun"/>
-          <w:b w:val="0"/>
-          <w:bCs w:val="0"/>
-          <w:sz w:val="24"/>
-          <w:szCs w:val="24"/>
-          <w:vertAlign w:val="baseline"/>
-          <w:lang w:val="en-US"/>
-        </w:rPr>
-        <w:fldChar w:fldCharType="begin"/>
-      </w:r>
-      <w:r>
-        <w:rPr>
-          <w:rFonts w:hint="default" w:ascii="Times New Roman" w:hAnsi="Times New Roman" w:eastAsia="SimSun"/>
-          <w:b w:val="0"/>
-          <w:bCs w:val="0"/>
-          <w:sz w:val="24"/>
-          <w:szCs w:val="24"/>
-          <w:vertAlign w:val="baseline"/>
-          <w:lang w:val="en-US"/>
-        </w:rPr>
-        <w:instrText xml:space="preserve"> HYPERLINK "http://www.newhorizons.org/" </w:instrText>
-      </w:r>
-      <w:r>
-        <w:rPr>
-          <w:rFonts w:hint="default" w:ascii="Times New Roman" w:hAnsi="Times New Roman" w:eastAsia="SimSun"/>
-          <w:b w:val="0"/>
-          <w:bCs w:val="0"/>
-          <w:sz w:val="24"/>
-          <w:szCs w:val="24"/>
-          <w:vertAlign w:val="baseline"/>
-          <w:lang w:val="en-US"/>
-        </w:rPr>
-        <w:fldChar w:fldCharType="separate"/>
-      </w:r>
-      <w:r>
-        <w:rPr>
-          <w:rStyle w:val="8"/>
-          <w:rFonts w:hint="default" w:ascii="Times New Roman" w:hAnsi="Times New Roman" w:eastAsia="SimSun"/>
-          <w:b w:val="0"/>
-          <w:bCs w:val="0"/>
-          <w:sz w:val="24"/>
-          <w:szCs w:val="24"/>
-          <w:vertAlign w:val="baseline"/>
-          <w:lang w:val="en-US"/>
-        </w:rPr>
-        <w:t>Augmented Reality in Education by Mark Billinghurst</w:t>
-      </w:r>
-      <w:r>
-        <w:rPr>
-          <w:rFonts w:hint="default" w:ascii="Times New Roman" w:hAnsi="Times New Roman" w:eastAsia="SimSun"/>
-          <w:b w:val="0"/>
-          <w:bCs w:val="0"/>
-          <w:sz w:val="24"/>
-          <w:szCs w:val="24"/>
-          <w:vertAlign w:val="baseline"/>
-          <w:lang w:val="en-US"/>
-        </w:rPr>
-        <w:fldChar w:fldCharType="end"/>
-      </w:r>
-    </w:p>
-    <w:p>
-      <w:pPr>
-        <w:numPr>
-          <w:ilvl w:val="0"/>
-          <w:numId w:val="1"/>
-        </w:numPr>
-        <w:rPr>
-          <w:rFonts w:hint="default" w:ascii="Times New Roman" w:hAnsi="Times New Roman" w:eastAsia="SimSun" w:cs="Times New Roman"/>
-          <w:b w:val="0"/>
-          <w:bCs w:val="0"/>
-          <w:sz w:val="24"/>
-          <w:szCs w:val="24"/>
-          <w:vertAlign w:val="baseline"/>
-          <w:lang w:val="en-US"/>
-        </w:rPr>
-      </w:pPr>
-      <w:r>
-        <w:rPr>
-          <w:rFonts w:hint="default" w:ascii="Times New Roman" w:hAnsi="Times New Roman" w:eastAsia="SimSun"/>
-          <w:b w:val="0"/>
-          <w:bCs w:val="0"/>
-          <w:sz w:val="24"/>
-          <w:szCs w:val="24"/>
-          <w:vertAlign w:val="baseline"/>
-          <w:lang w:val="en-US"/>
-        </w:rPr>
-        <w:fldChar w:fldCharType="begin"/>
-      </w:r>
-      <w:r>
-        <w:rPr>
-          <w:rFonts w:hint="default" w:ascii="Times New Roman" w:hAnsi="Times New Roman" w:eastAsia="SimSun"/>
-          <w:b w:val="0"/>
-          <w:bCs w:val="0"/>
-          <w:sz w:val="24"/>
-          <w:szCs w:val="24"/>
-          <w:vertAlign w:val="baseline"/>
-          <w:lang w:val="en-US"/>
-        </w:rPr>
-        <w:instrText xml:space="preserve"> HYPERLINK "https://www.inc.com/james-paine/10-real-use-cases-for-augmented-reality.html" </w:instrText>
-      </w:r>
-      <w:r>
-        <w:rPr>
-          <w:rFonts w:hint="default" w:ascii="Times New Roman" w:hAnsi="Times New Roman" w:eastAsia="SimSun"/>
-          <w:b w:val="0"/>
-          <w:bCs w:val="0"/>
-          <w:sz w:val="24"/>
-          <w:szCs w:val="24"/>
-          <w:vertAlign w:val="baseline"/>
-          <w:lang w:val="en-US"/>
-        </w:rPr>
-        <w:fldChar w:fldCharType="separate"/>
-      </w:r>
-      <w:r>
-        <w:rPr>
-          <w:rStyle w:val="8"/>
-          <w:rFonts w:hint="default" w:ascii="Times New Roman" w:hAnsi="Times New Roman" w:eastAsia="SimSun"/>
-          <w:b w:val="0"/>
-          <w:bCs w:val="0"/>
-          <w:sz w:val="24"/>
-          <w:szCs w:val="24"/>
-          <w:vertAlign w:val="baseline"/>
-          <w:lang w:val="en-US"/>
-        </w:rPr>
-        <w:t>https://www.inc.com/james-paine/10-real-use-cases-for-augmented-reality.html</w:t>
-      </w:r>
-      <w:r>
-        <w:rPr>
-          <w:rFonts w:hint="default" w:ascii="Times New Roman" w:hAnsi="Times New Roman" w:eastAsia="SimSun"/>
-          <w:b w:val="0"/>
-          <w:bCs w:val="0"/>
-          <w:sz w:val="24"/>
-          <w:szCs w:val="24"/>
-          <w:vertAlign w:val="baseline"/>
-          <w:lang w:val="en-US"/>
-        </w:rPr>
-        <w:fldChar w:fldCharType="end"/>
-      </w:r>
-    </w:p>
-    <w:p>
-      <w:pPr>
-        <w:numPr>
-          <w:ilvl w:val="0"/>
-          <w:numId w:val="1"/>
-        </w:numPr>
-        <w:rPr>
-          <w:rFonts w:hint="default" w:ascii="Times New Roman" w:hAnsi="Times New Roman" w:eastAsia="SimSun" w:cs="Times New Roman"/>
-          <w:b w:val="0"/>
-          <w:bCs w:val="0"/>
-          <w:sz w:val="24"/>
-          <w:szCs w:val="24"/>
-          <w:vertAlign w:val="baseline"/>
-          <w:lang w:val="en-US"/>
-        </w:rPr>
-      </w:pPr>
-      <w:r>
-        <w:rPr>
-          <w:rFonts w:hint="default" w:ascii="Times New Roman" w:hAnsi="Times New Roman" w:eastAsia="SimSun"/>
-          <w:b w:val="0"/>
-          <w:bCs w:val="0"/>
-          <w:sz w:val="24"/>
-          <w:szCs w:val="24"/>
-          <w:vertAlign w:val="baseline"/>
-          <w:lang w:val="en-US"/>
-        </w:rPr>
-        <w:fldChar w:fldCharType="begin"/>
-      </w:r>
-      <w:r>
-        <w:rPr>
-          <w:rFonts w:hint="default" w:ascii="Times New Roman" w:hAnsi="Times New Roman" w:eastAsia="SimSun"/>
-          <w:b w:val="0"/>
-          <w:bCs w:val="0"/>
-          <w:sz w:val="24"/>
-          <w:szCs w:val="24"/>
-          <w:vertAlign w:val="baseline"/>
-          <w:lang w:val="en-US"/>
-        </w:rPr>
-        <w:instrText xml:space="preserve"> HYPERLINK "https://www.marxentlabs.com/products/augmented-reality-furniture-apps/" </w:instrText>
-      </w:r>
-      <w:r>
-        <w:rPr>
-          <w:rFonts w:hint="default" w:ascii="Times New Roman" w:hAnsi="Times New Roman" w:eastAsia="SimSun"/>
-          <w:b w:val="0"/>
-          <w:bCs w:val="0"/>
-          <w:sz w:val="24"/>
-          <w:szCs w:val="24"/>
-          <w:vertAlign w:val="baseline"/>
-          <w:lang w:val="en-US"/>
-        </w:rPr>
-        <w:fldChar w:fldCharType="separate"/>
-      </w:r>
-      <w:r>
-        <w:rPr>
-          <w:rStyle w:val="8"/>
-          <w:rFonts w:hint="default" w:ascii="Times New Roman" w:hAnsi="Times New Roman" w:eastAsia="SimSun"/>
-          <w:b w:val="0"/>
-          <w:bCs w:val="0"/>
-          <w:sz w:val="24"/>
-          <w:szCs w:val="24"/>
-          <w:vertAlign w:val="baseline"/>
-          <w:lang w:val="en-US"/>
-        </w:rPr>
-        <w:t>https://www.marxentlabs.com/products/augmented-reality-furniture-apps/</w:t>
-      </w:r>
-      <w:r>
-        <w:rPr>
-          <w:rFonts w:hint="default" w:ascii="Times New Roman" w:hAnsi="Times New Roman" w:eastAsia="SimSun"/>
-          <w:b w:val="0"/>
-          <w:bCs w:val="0"/>
-          <w:sz w:val="24"/>
-          <w:szCs w:val="24"/>
-          <w:vertAlign w:val="baseline"/>
-          <w:lang w:val="en-US"/>
-        </w:rPr>
-        <w:fldChar w:fldCharType="end"/>
-      </w:r>
-    </w:p>
-    <w:p>
-      <w:pPr>
-        <w:numPr>
-          <w:ilvl w:val="0"/>
-          <w:numId w:val="1"/>
-        </w:numPr>
-        <w:rPr>
-          <w:rFonts w:hint="default" w:ascii="Times New Roman" w:hAnsi="Times New Roman" w:eastAsia="SimSun" w:cs="Times New Roman"/>
-          <w:b w:val="0"/>
-          <w:bCs w:val="0"/>
-          <w:sz w:val="24"/>
-          <w:szCs w:val="24"/>
-          <w:vertAlign w:val="baseline"/>
-          <w:lang w:val="en-US"/>
-        </w:rPr>
-      </w:pPr>
-      <w:r>
-        <w:rPr>
-          <w:rFonts w:hint="default" w:ascii="Times New Roman" w:hAnsi="Times New Roman" w:eastAsia="SimSun"/>
-          <w:b w:val="0"/>
-          <w:bCs w:val="0"/>
-          <w:sz w:val="24"/>
-          <w:szCs w:val="24"/>
-          <w:vertAlign w:val="baseline"/>
-          <w:lang w:val="en-US"/>
-        </w:rPr>
-        <w:fldChar w:fldCharType="begin"/>
-      </w:r>
-      <w:r>
-        <w:rPr>
-          <w:rFonts w:hint="default" w:ascii="Times New Roman" w:hAnsi="Times New Roman" w:eastAsia="SimSun"/>
-          <w:b w:val="0"/>
-          <w:bCs w:val="0"/>
-          <w:sz w:val="24"/>
-          <w:szCs w:val="24"/>
-          <w:vertAlign w:val="baseline"/>
-          <w:lang w:val="en-US"/>
-        </w:rPr>
-        <w:instrText xml:space="preserve"> HYPERLINK "https://blogs.autodesk.com/learn-lab/" </w:instrText>
-      </w:r>
-      <w:r>
-        <w:rPr>
-          <w:rFonts w:hint="default" w:ascii="Times New Roman" w:hAnsi="Times New Roman" w:eastAsia="SimSun"/>
-          <w:b w:val="0"/>
-          <w:bCs w:val="0"/>
-          <w:sz w:val="24"/>
-          <w:szCs w:val="24"/>
-          <w:vertAlign w:val="baseline"/>
-          <w:lang w:val="en-US"/>
-        </w:rPr>
-        <w:fldChar w:fldCharType="separate"/>
-      </w:r>
-      <w:r>
-        <w:rPr>
-          <w:rStyle w:val="8"/>
-          <w:rFonts w:hint="default" w:ascii="Times New Roman" w:hAnsi="Times New Roman" w:eastAsia="SimSun"/>
-          <w:b w:val="0"/>
-          <w:bCs w:val="0"/>
-          <w:sz w:val="24"/>
-          <w:szCs w:val="24"/>
-          <w:vertAlign w:val="baseline"/>
-          <w:lang w:val="en-US"/>
-        </w:rPr>
-        <w:t>https://blogs.autodesk.com/learn-lab/</w:t>
-      </w:r>
-      <w:r>
-        <w:rPr>
-          <w:rFonts w:hint="default" w:ascii="Times New Roman" w:hAnsi="Times New Roman" w:eastAsia="SimSun"/>
-          <w:b w:val="0"/>
-          <w:bCs w:val="0"/>
-          <w:sz w:val="24"/>
-          <w:szCs w:val="24"/>
-          <w:vertAlign w:val="baseline"/>
-          <w:lang w:val="en-US"/>
-        </w:rPr>
-        <w:fldChar w:fldCharType="end"/>
-      </w:r>
-    </w:p>
-    <w:p>
-      <w:pPr>
-        <w:numPr>
-          <w:ilvl w:val="0"/>
-          <w:numId w:val="1"/>
-        </w:numPr>
-        <w:rPr>
-          <w:rFonts w:hint="default" w:ascii="Times New Roman" w:hAnsi="Times New Roman" w:eastAsia="SimSun" w:cs="Times New Roman"/>
-          <w:b w:val="0"/>
-          <w:bCs w:val="0"/>
-          <w:sz w:val="24"/>
-          <w:szCs w:val="24"/>
-          <w:vertAlign w:val="baseline"/>
-          <w:lang w:val="en-US"/>
-        </w:rPr>
-      </w:pPr>
-      <w:r>
-        <w:rPr>
-          <w:rFonts w:hint="default" w:ascii="Times New Roman" w:hAnsi="Times New Roman" w:eastAsia="SimSun"/>
-          <w:b w:val="0"/>
-          <w:bCs w:val="0"/>
-          <w:sz w:val="24"/>
-          <w:szCs w:val="24"/>
-          <w:vertAlign w:val="baseline"/>
-          <w:lang w:val="en-US"/>
-        </w:rPr>
-        <w:fldChar w:fldCharType="begin"/>
-      </w:r>
-      <w:r>
-        <w:rPr>
-          <w:rFonts w:hint="default" w:ascii="Times New Roman" w:hAnsi="Times New Roman" w:eastAsia="SimSun"/>
-          <w:b w:val="0"/>
-          <w:bCs w:val="0"/>
-          <w:sz w:val="24"/>
-          <w:szCs w:val="24"/>
-          <w:vertAlign w:val="baseline"/>
-          <w:lang w:val="en-US"/>
-        </w:rPr>
-        <w:instrText xml:space="preserve"> HYPERLINK "https://www.auganix.org/hud/aurasma/" </w:instrText>
-      </w:r>
-      <w:r>
-        <w:rPr>
-          <w:rFonts w:hint="default" w:ascii="Times New Roman" w:hAnsi="Times New Roman" w:eastAsia="SimSun"/>
-          <w:b w:val="0"/>
-          <w:bCs w:val="0"/>
-          <w:sz w:val="24"/>
-          <w:szCs w:val="24"/>
-          <w:vertAlign w:val="baseline"/>
-          <w:lang w:val="en-US"/>
-        </w:rPr>
-        <w:fldChar w:fldCharType="separate"/>
-      </w:r>
-      <w:r>
-        <w:rPr>
-          <w:rStyle w:val="8"/>
-          <w:rFonts w:hint="default" w:ascii="Times New Roman" w:hAnsi="Times New Roman" w:eastAsia="SimSun"/>
-          <w:b w:val="0"/>
-          <w:bCs w:val="0"/>
-          <w:sz w:val="24"/>
-          <w:szCs w:val="24"/>
-          <w:vertAlign w:val="baseline"/>
-          <w:lang w:val="en-US"/>
-        </w:rPr>
-        <w:t>https://www.auganix.org/hud/aurasma/</w:t>
-      </w:r>
-      <w:r>
-        <w:rPr>
-          <w:rFonts w:hint="default" w:ascii="Times New Roman" w:hAnsi="Times New Roman" w:eastAsia="SimSun"/>
-          <w:b w:val="0"/>
-          <w:bCs w:val="0"/>
-          <w:sz w:val="24"/>
-          <w:szCs w:val="24"/>
-          <w:vertAlign w:val="baseline"/>
-          <w:lang w:val="en-US"/>
-        </w:rPr>
-        <w:fldChar w:fldCharType="end"/>
-      </w:r>
-    </w:p>
-    <w:p>
-      <w:pPr>
-        <w:numPr>
-          <w:ilvl w:val="0"/>
-          <w:numId w:val="1"/>
-        </w:numPr>
-        <w:rPr>
-          <w:rFonts w:hint="default" w:ascii="Times New Roman" w:hAnsi="Times New Roman" w:eastAsia="SimSun" w:cs="Times New Roman"/>
-          <w:b w:val="0"/>
-          <w:bCs w:val="0"/>
-          <w:sz w:val="24"/>
-          <w:szCs w:val="24"/>
-          <w:vertAlign w:val="baseline"/>
-          <w:lang w:val="en-US"/>
-        </w:rPr>
-      </w:pPr>
-      <w:r>
-        <w:rPr>
-          <w:rFonts w:hint="default" w:ascii="Times New Roman" w:hAnsi="Times New Roman" w:eastAsia="SimSun"/>
-          <w:b w:val="0"/>
-          <w:bCs w:val="0"/>
-          <w:sz w:val="24"/>
-          <w:szCs w:val="24"/>
-          <w:vertAlign w:val="baseline"/>
-          <w:lang w:val="en-US"/>
-        </w:rPr>
-        <w:fldChar w:fldCharType="begin"/>
-      </w:r>
-      <w:r>
-        <w:rPr>
-          <w:rFonts w:hint="default" w:ascii="Times New Roman" w:hAnsi="Times New Roman" w:eastAsia="SimSun"/>
-          <w:b w:val="0"/>
-          <w:bCs w:val="0"/>
-          <w:sz w:val="24"/>
-          <w:szCs w:val="24"/>
-          <w:vertAlign w:val="baseline"/>
-          <w:lang w:val="en-US"/>
-        </w:rPr>
-        <w:instrText xml:space="preserve"> HYPERLINK "https://www.dhl.com/global-en/home/press/press-archive/2019/dhl-supply-chain-deploys-latest-version-of-smart-glasses-worldwide.html" </w:instrText>
-      </w:r>
-      <w:r>
-        <w:rPr>
-          <w:rFonts w:hint="default" w:ascii="Times New Roman" w:hAnsi="Times New Roman" w:eastAsia="SimSun"/>
-          <w:b w:val="0"/>
-          <w:bCs w:val="0"/>
-          <w:sz w:val="24"/>
-          <w:szCs w:val="24"/>
-          <w:vertAlign w:val="baseline"/>
-          <w:lang w:val="en-US"/>
-        </w:rPr>
-        <w:fldChar w:fldCharType="separate"/>
-      </w:r>
-      <w:r>
-        <w:rPr>
-          <w:rStyle w:val="8"/>
-          <w:rFonts w:hint="default" w:ascii="Times New Roman" w:hAnsi="Times New Roman" w:eastAsia="SimSun"/>
-          <w:b w:val="0"/>
-          <w:bCs w:val="0"/>
-          <w:sz w:val="24"/>
-          <w:szCs w:val="24"/>
-          <w:vertAlign w:val="baseline"/>
-          <w:lang w:val="en-US"/>
-        </w:rPr>
-        <w:t>https://www.dhl.com/global-en/home/press/press-archive/2019/dhl-supply-chain-deploys-latest-version-of-smart-glasses-worldwide.html</w:t>
-      </w:r>
-      <w:r>
-        <w:rPr>
-          <w:rFonts w:hint="default" w:ascii="Times New Roman" w:hAnsi="Times New Roman" w:eastAsia="SimSun"/>
-          <w:b w:val="0"/>
-          <w:bCs w:val="0"/>
-          <w:sz w:val="24"/>
-          <w:szCs w:val="24"/>
-          <w:vertAlign w:val="baseline"/>
-          <w:lang w:val="en-US"/>
-        </w:rPr>
-        <w:fldChar w:fldCharType="end"/>
-      </w:r>
-    </w:p>
-    <w:p>
-      <w:pPr>
-        <w:numPr>
-          <w:ilvl w:val="0"/>
-          <w:numId w:val="1"/>
-        </w:numPr>
-        <w:rPr>
-          <w:rFonts w:hint="default" w:ascii="Times New Roman" w:hAnsi="Times New Roman" w:eastAsia="SimSun" w:cs="Times New Roman"/>
-          <w:b w:val="0"/>
-          <w:bCs w:val="0"/>
-          <w:sz w:val="24"/>
-          <w:szCs w:val="24"/>
-          <w:vertAlign w:val="baseline"/>
-          <w:lang w:val="en-US"/>
-        </w:rPr>
-      </w:pPr>
-      <w:r>
-        <w:rPr>
-          <w:rFonts w:hint="default" w:ascii="Times New Roman" w:hAnsi="Times New Roman" w:eastAsia="SimSun"/>
-          <w:b w:val="0"/>
-          <w:bCs w:val="0"/>
-          <w:sz w:val="24"/>
-          <w:szCs w:val="24"/>
-          <w:vertAlign w:val="baseline"/>
-          <w:lang w:val="en-US"/>
-        </w:rPr>
-        <w:fldChar w:fldCharType="begin"/>
-      </w:r>
-      <w:r>
-        <w:rPr>
-          <w:rFonts w:hint="default" w:ascii="Times New Roman" w:hAnsi="Times New Roman" w:eastAsia="SimSun"/>
-          <w:b w:val="0"/>
-          <w:bCs w:val="0"/>
-          <w:sz w:val="24"/>
-          <w:szCs w:val="24"/>
-          <w:vertAlign w:val="baseline"/>
-          <w:lang w:val="en-US"/>
-        </w:rPr>
-        <w:instrText xml:space="preserve"> HYPERLINK "https://www.accessnow.org/what-is-augmented-reality-risks/" </w:instrText>
-      </w:r>
-      <w:r>
-        <w:rPr>
-          <w:rFonts w:hint="default" w:ascii="Times New Roman" w:hAnsi="Times New Roman" w:eastAsia="SimSun"/>
-          <w:b w:val="0"/>
-          <w:bCs w:val="0"/>
-          <w:sz w:val="24"/>
-          <w:szCs w:val="24"/>
-          <w:vertAlign w:val="baseline"/>
-          <w:lang w:val="en-US"/>
-        </w:rPr>
-        <w:fldChar w:fldCharType="separate"/>
-      </w:r>
-      <w:r>
-        <w:rPr>
-          <w:rStyle w:val="8"/>
-          <w:rFonts w:hint="default" w:ascii="Times New Roman" w:hAnsi="Times New Roman" w:eastAsia="SimSun"/>
-          <w:b w:val="0"/>
-          <w:bCs w:val="0"/>
-          <w:sz w:val="24"/>
-          <w:szCs w:val="24"/>
-          <w:vertAlign w:val="baseline"/>
-          <w:lang w:val="en-US"/>
-        </w:rPr>
-        <w:t>https://www.accessnow.org/what-is-augmented-reality-risks/</w:t>
-      </w:r>
-      <w:r>
-        <w:rPr>
-          <w:rFonts w:hint="default" w:ascii="Times New Roman" w:hAnsi="Times New Roman" w:eastAsia="SimSun"/>
-          <w:b w:val="0"/>
-          <w:bCs w:val="0"/>
-          <w:sz w:val="24"/>
-          <w:szCs w:val="24"/>
-          <w:vertAlign w:val="baseline"/>
-          <w:lang w:val="en-US"/>
-        </w:rPr>
-        <w:fldChar w:fldCharType="end"/>
-      </w:r>
-    </w:p>
-    <w:p>
-      <w:pPr>
-        <w:numPr>
-          <w:ilvl w:val="0"/>
-          <w:numId w:val="1"/>
-        </w:numPr>
-        <w:rPr>
-          <w:rFonts w:hint="default" w:ascii="Times New Roman" w:hAnsi="Times New Roman" w:eastAsia="SimSun" w:cs="Times New Roman"/>
-          <w:b w:val="0"/>
-          <w:bCs w:val="0"/>
-          <w:sz w:val="24"/>
-          <w:szCs w:val="24"/>
-          <w:vertAlign w:val="baseline"/>
-          <w:lang w:val="en-US"/>
-        </w:rPr>
-      </w:pPr>
-      <w:r>
-        <w:rPr>
-          <w:rFonts w:hint="default" w:ascii="Times New Roman" w:hAnsi="Times New Roman" w:eastAsia="SimSun"/>
-          <w:b w:val="0"/>
-          <w:bCs w:val="0"/>
-          <w:sz w:val="24"/>
-          <w:szCs w:val="24"/>
-          <w:vertAlign w:val="baseline"/>
-          <w:lang w:val="en-US"/>
-        </w:rPr>
-        <w:fldChar w:fldCharType="begin"/>
-      </w:r>
-      <w:r>
-        <w:rPr>
-          <w:rFonts w:hint="default" w:ascii="Times New Roman" w:hAnsi="Times New Roman" w:eastAsia="SimSun"/>
-          <w:b w:val="0"/>
-          <w:bCs w:val="0"/>
-          <w:sz w:val="24"/>
-          <w:szCs w:val="24"/>
-          <w:vertAlign w:val="baseline"/>
-          <w:lang w:val="en-US"/>
-        </w:rPr>
-        <w:instrText xml:space="preserve"> HYPERLINK "https://www.wired.com/story/mirrorworld-ar-next-big-tech-platform/" </w:instrText>
-      </w:r>
-      <w:r>
-        <w:rPr>
-          <w:rFonts w:hint="default" w:ascii="Times New Roman" w:hAnsi="Times New Roman" w:eastAsia="SimSun"/>
-          <w:b w:val="0"/>
-          <w:bCs w:val="0"/>
-          <w:sz w:val="24"/>
-          <w:szCs w:val="24"/>
-          <w:vertAlign w:val="baseline"/>
-          <w:lang w:val="en-US"/>
-        </w:rPr>
-        <w:fldChar w:fldCharType="separate"/>
-      </w:r>
-      <w:r>
-        <w:rPr>
-          <w:rStyle w:val="8"/>
-          <w:rFonts w:hint="default" w:ascii="Times New Roman" w:hAnsi="Times New Roman" w:eastAsia="SimSun"/>
-          <w:b w:val="0"/>
-          <w:bCs w:val="0"/>
-          <w:sz w:val="24"/>
-          <w:szCs w:val="24"/>
-          <w:vertAlign w:val="baseline"/>
-          <w:lang w:val="en-US"/>
-        </w:rPr>
-        <w:t>https://www.wired.com/story/mirrorworld-ar-next-big-tech-platform/</w:t>
-      </w:r>
-      <w:r>
-        <w:rPr>
-          <w:rFonts w:hint="default" w:ascii="Times New Roman" w:hAnsi="Times New Roman" w:eastAsia="SimSun"/>
-          <w:b w:val="0"/>
-          <w:bCs w:val="0"/>
-          <w:sz w:val="24"/>
-          <w:szCs w:val="24"/>
-          <w:vertAlign w:val="baseline"/>
-          <w:lang w:val="en-US"/>
-        </w:rPr>
-        <w:fldChar w:fldCharType="end"/>
-      </w:r>
-    </w:p>
-    <w:p>
-      <w:pPr>
-        <w:numPr>
-          <w:ilvl w:val="0"/>
-          <w:numId w:val="1"/>
-        </w:numPr>
-        <w:rPr>
-          <w:rFonts w:hint="default" w:ascii="Times New Roman" w:hAnsi="Times New Roman" w:eastAsia="SimSun" w:cs="Times New Roman"/>
-          <w:b w:val="0"/>
-          <w:bCs w:val="0"/>
-          <w:sz w:val="24"/>
-          <w:szCs w:val="24"/>
-          <w:vertAlign w:val="baseline"/>
-          <w:lang w:val="en-US"/>
-        </w:rPr>
-      </w:pPr>
-      <w:r>
-        <w:rPr>
-          <w:rFonts w:hint="default" w:ascii="Times New Roman" w:hAnsi="Times New Roman" w:eastAsia="SimSun"/>
-          <w:b w:val="0"/>
-          <w:bCs w:val="0"/>
-          <w:sz w:val="24"/>
-          <w:szCs w:val="24"/>
-          <w:vertAlign w:val="baseline"/>
-          <w:lang w:val="en-US"/>
-        </w:rPr>
-        <w:fldChar w:fldCharType="begin"/>
-      </w:r>
-      <w:r>
-        <w:rPr>
-          <w:rFonts w:hint="default" w:ascii="Times New Roman" w:hAnsi="Times New Roman" w:eastAsia="SimSun"/>
-          <w:b w:val="0"/>
-          <w:bCs w:val="0"/>
-          <w:sz w:val="24"/>
-          <w:szCs w:val="24"/>
-          <w:vertAlign w:val="baseline"/>
-          <w:lang w:val="en-US"/>
-        </w:rPr>
-        <w:instrText xml:space="preserve"> HYPERLINK "https://www.oxfordinsights.com/insights/2019/8/6/towards-synthetic-reality-when-deepfakes-meet-arvr" </w:instrText>
-      </w:r>
-      <w:r>
-        <w:rPr>
-          <w:rFonts w:hint="default" w:ascii="Times New Roman" w:hAnsi="Times New Roman" w:eastAsia="SimSun"/>
-          <w:b w:val="0"/>
-          <w:bCs w:val="0"/>
-          <w:sz w:val="24"/>
-          <w:szCs w:val="24"/>
-          <w:vertAlign w:val="baseline"/>
-          <w:lang w:val="en-US"/>
-        </w:rPr>
-        <w:fldChar w:fldCharType="separate"/>
-      </w:r>
-      <w:r>
-        <w:rPr>
-          <w:rStyle w:val="8"/>
-          <w:rFonts w:hint="default" w:ascii="Times New Roman" w:hAnsi="Times New Roman" w:eastAsia="SimSun"/>
-          <w:b w:val="0"/>
-          <w:bCs w:val="0"/>
-          <w:sz w:val="24"/>
-          <w:szCs w:val="24"/>
-          <w:vertAlign w:val="baseline"/>
-          <w:lang w:val="en-US"/>
-        </w:rPr>
-        <w:t>https://www.oxfordinsights.com/insights/2019/8/6/towards-synthetic-reality-when-deepfakes-meet-arvr</w:t>
-      </w:r>
-      <w:r>
-        <w:rPr>
-          <w:rFonts w:hint="default" w:ascii="Times New Roman" w:hAnsi="Times New Roman" w:eastAsia="SimSun"/>
-          <w:b w:val="0"/>
-          <w:bCs w:val="0"/>
-          <w:sz w:val="24"/>
-          <w:szCs w:val="24"/>
-          <w:vertAlign w:val="baseline"/>
-          <w:lang w:val="en-US"/>
-        </w:rPr>
-        <w:fldChar w:fldCharType="end"/>
-      </w:r>
-    </w:p>
-    <w:p>
-      <w:pPr>
-        <w:numPr>
-          <w:ilvl w:val="0"/>
-          <w:numId w:val="1"/>
-        </w:numPr>
-        <w:rPr>
-          <w:rFonts w:hint="default" w:ascii="Times New Roman" w:hAnsi="Times New Roman" w:eastAsia="SimSun" w:cs="Times New Roman"/>
-          <w:b w:val="0"/>
-          <w:bCs w:val="0"/>
-          <w:sz w:val="24"/>
-          <w:szCs w:val="24"/>
-          <w:vertAlign w:val="baseline"/>
-          <w:lang w:val="en-US"/>
-        </w:rPr>
-      </w:pPr>
-      <w:r>
-        <w:rPr>
-          <w:rFonts w:hint="default" w:ascii="Times New Roman" w:hAnsi="Times New Roman" w:eastAsia="SimSun"/>
-          <w:b w:val="0"/>
-          <w:bCs w:val="0"/>
-          <w:sz w:val="24"/>
-          <w:szCs w:val="24"/>
-          <w:vertAlign w:val="baseline"/>
-          <w:lang w:val="en-US"/>
-        </w:rPr>
-        <w:fldChar w:fldCharType="begin"/>
-      </w:r>
-      <w:r>
-        <w:rPr>
-          <w:rFonts w:hint="default" w:ascii="Times New Roman" w:hAnsi="Times New Roman" w:eastAsia="SimSun"/>
-          <w:b w:val="0"/>
-          <w:bCs w:val="0"/>
-          <w:sz w:val="24"/>
-          <w:szCs w:val="24"/>
-          <w:vertAlign w:val="baseline"/>
-          <w:lang w:val="en-US"/>
-        </w:rPr>
-        <w:instrText xml:space="preserve"> HYPERLINK "https://www.insightssuccess.com/ethical-challenges-of-virtual-and-augmented-reality/" </w:instrText>
-      </w:r>
-      <w:r>
-        <w:rPr>
-          <w:rFonts w:hint="default" w:ascii="Times New Roman" w:hAnsi="Times New Roman" w:eastAsia="SimSun"/>
-          <w:b w:val="0"/>
-          <w:bCs w:val="0"/>
-          <w:sz w:val="24"/>
-          <w:szCs w:val="24"/>
-          <w:vertAlign w:val="baseline"/>
-          <w:lang w:val="en-US"/>
-        </w:rPr>
-        <w:fldChar w:fldCharType="separate"/>
-      </w:r>
-      <w:r>
-        <w:rPr>
-          <w:rStyle w:val="8"/>
-          <w:rFonts w:hint="default" w:ascii="Times New Roman" w:hAnsi="Times New Roman" w:eastAsia="SimSun"/>
-          <w:b w:val="0"/>
-          <w:bCs w:val="0"/>
-          <w:sz w:val="24"/>
-          <w:szCs w:val="24"/>
-          <w:vertAlign w:val="baseline"/>
-          <w:lang w:val="en-US"/>
-        </w:rPr>
-        <w:t>https://www.insightssuccess.com/ethical-challenges-of-virtual-and-augmented-reality/</w:t>
-      </w:r>
-      <w:r>
-        <w:rPr>
-          <w:rFonts w:hint="default" w:ascii="Times New Roman" w:hAnsi="Times New Roman" w:eastAsia="SimSun"/>
-          <w:b w:val="0"/>
-          <w:bCs w:val="0"/>
-          <w:sz w:val="24"/>
-          <w:szCs w:val="24"/>
-          <w:vertAlign w:val="baseline"/>
-          <w:lang w:val="en-US"/>
-        </w:rPr>
-        <w:fldChar w:fldCharType="end"/>
-      </w:r>
-    </w:p>
-    <w:p>
-      <w:pPr>
-        <w:numPr>
-          <w:ilvl w:val="0"/>
-          <w:numId w:val="0"/>
-        </w:numPr>
-        <w:rPr>
-          <w:rFonts w:hint="default" w:ascii="Times New Roman" w:hAnsi="Times New Roman" w:eastAsia="SimSun" w:cs="Times New Roman"/>
-          <w:b w:val="0"/>
-          <w:bCs w:val="0"/>
-          <w:sz w:val="24"/>
-          <w:szCs w:val="24"/>
-          <w:vertAlign w:val="baseline"/>
-          <w:lang w:val="en-US"/>
-        </w:rPr>
-      </w:pPr>
+        <w:t>Virtual Reality</w:t>
+      </w:r>
     </w:p>
     <w:sectPr>
       <w:pgSz w:w="11906" w:h="16838"/>
@@ -1961,9 +900,9 @@
 <file path=word/numbering.xml><?xml version="1.0" encoding="utf-8"?>
 <w:numbering xmlns:wpc="http://schemas.microsoft.com/office/word/2010/wordprocessingCanvas" xmlns:mc="http://schemas.openxmlformats.org/markup-compatibility/2006" xmlns:o="urn:schemas-microsoft-com:office:office" xmlns:r="http://schemas.openxmlformats.org/officeDocument/2006/relationships" xmlns:m="http://schemas.openxmlformats.org/officeDocument/2006/math" xmlns:v="urn:schemas-microsoft-com:vml" xmlns:wp14="http://schemas.microsoft.com/office/word/2010/wordprocessingDrawing" xmlns:wp="http://schemas.openxmlformats.org/drawingml/2006/wordprocessingDrawing" xmlns:w10="urn:schemas-microsoft-com:office:word" xmlns:w="http://schemas.openxmlformats.org/wordprocessingml/2006/main" xmlns:w14="http://schemas.microsoft.com/office/word/2010/wordml" xmlns:wpg="http://schemas.microsoft.com/office/word/2010/wordprocessingGroup" xmlns:wpi="http://schemas.microsoft.com/office/word/2010/wordprocessingInk" xmlns:wne="http://schemas.microsoft.com/office/word/2006/wordml" xmlns:wps="http://schemas.microsoft.com/office/word/2010/wordprocessingShape" xmlns:wpsCustomData="http://www.wps.cn/officeDocument/2013/wpsCustomData" mc:Ignorable="w14 wp14">
   <w:abstractNum w:abstractNumId="0">
-    <w:nsid w:val="CCA2B001"/>
+    <w:nsid w:val="C689AA5E"/>
     <w:multiLevelType w:val="singleLevel"/>
-    <w:tmpl w:val="CCA2B001"/>
+    <w:tmpl w:val="C689AA5E"/>
     <w:lvl w:ilvl="0" w:tentative="0">
       <w:start w:val="1"/>
       <w:numFmt w:val="decimal"/>

</xml_diff>